<commit_message>
added backend flow and documentation edits
</commit_message>
<xml_diff>
--- a/Documentatie_Proiect.docx
+++ b/Documentatie_Proiect.docx
@@ -2372,11 +2372,375 @@
     <w:p>
       <w:pPr>
         <w:pStyle w:val="ListParagraph"/>
-        <w:ind w:left="2880"/>
-        <w:rPr>
-          <w:sz w:val="36"/>
-        </w:rPr>
-      </w:pPr>
+        <w:numPr>
+          <w:ilvl w:val="0"/>
+          <w:numId w:val="2"/>
+        </w:numPr>
+        <w:rPr>
+          <w:sz w:val="36"/>
+        </w:rPr>
+      </w:pPr>
+      <w:proofErr w:type="spellStart"/>
+      <w:r>
+        <w:rPr>
+          <w:sz w:val="36"/>
+        </w:rPr>
+        <w:t>Idei</w:t>
+      </w:r>
+      <w:proofErr w:type="spellEnd"/>
+      <w:r>
+        <w:rPr>
+          <w:sz w:val="36"/>
+        </w:rPr>
+        <w:t xml:space="preserve"> de </w:t>
+      </w:r>
+      <w:proofErr w:type="spellStart"/>
+      <w:r>
+        <w:rPr>
+          <w:sz w:val="36"/>
+        </w:rPr>
+        <w:t>implementare</w:t>
+      </w:r>
+      <w:proofErr w:type="spellEnd"/>
+    </w:p>
+    <w:p>
+      <w:pPr>
+        <w:pStyle w:val="ListParagraph"/>
+        <w:numPr>
+          <w:ilvl w:val="1"/>
+          <w:numId w:val="2"/>
+        </w:numPr>
+        <w:rPr>
+          <w:sz w:val="36"/>
+        </w:rPr>
+      </w:pPr>
+      <w:proofErr w:type="spellStart"/>
+      <w:r>
+        <w:rPr>
+          <w:sz w:val="36"/>
+        </w:rPr>
+        <w:t>Mesaje</w:t>
+      </w:r>
+      <w:proofErr w:type="spellEnd"/>
+      <w:r>
+        <w:rPr>
+          <w:sz w:val="36"/>
+        </w:rPr>
+        <w:t xml:space="preserve"> direct </w:t>
+      </w:r>
+      <w:proofErr w:type="spellStart"/>
+      <w:r>
+        <w:rPr>
+          <w:sz w:val="36"/>
+        </w:rPr>
+        <w:t>daca</w:t>
+      </w:r>
+      <w:proofErr w:type="spellEnd"/>
+      <w:r>
+        <w:rPr>
+          <w:sz w:val="36"/>
+        </w:rPr>
+        <w:t xml:space="preserve"> </w:t>
+      </w:r>
+      <w:proofErr w:type="spellStart"/>
+      <w:r>
+        <w:rPr>
+          <w:sz w:val="36"/>
+        </w:rPr>
+        <w:t>dai</w:t>
+      </w:r>
+      <w:proofErr w:type="spellEnd"/>
+      <w:r>
+        <w:rPr>
+          <w:sz w:val="36"/>
+        </w:rPr>
+        <w:t xml:space="preserve"> super like</w:t>
+      </w:r>
+    </w:p>
+    <w:p>
+      <w:pPr>
+        <w:pStyle w:val="ListParagraph"/>
+        <w:numPr>
+          <w:ilvl w:val="1"/>
+          <w:numId w:val="2"/>
+        </w:numPr>
+        <w:rPr>
+          <w:sz w:val="36"/>
+        </w:rPr>
+      </w:pPr>
+      <w:proofErr w:type="spellStart"/>
+      <w:r>
+        <w:rPr>
+          <w:sz w:val="36"/>
+        </w:rPr>
+        <w:t>Filtre</w:t>
+      </w:r>
+      <w:proofErr w:type="spellEnd"/>
+      <w:r>
+        <w:rPr>
+          <w:sz w:val="36"/>
+        </w:rPr>
+        <w:t xml:space="preserve"> </w:t>
+      </w:r>
+      <w:proofErr w:type="spellStart"/>
+      <w:r>
+        <w:rPr>
+          <w:sz w:val="36"/>
+        </w:rPr>
+        <w:t>pentru</w:t>
+      </w:r>
+      <w:proofErr w:type="spellEnd"/>
+      <w:r>
+        <w:rPr>
+          <w:sz w:val="36"/>
+        </w:rPr>
+        <w:t xml:space="preserve"> age, </w:t>
+      </w:r>
+      <w:proofErr w:type="spellStart"/>
+      <w:r>
+        <w:rPr>
+          <w:sz w:val="36"/>
+        </w:rPr>
+        <w:t>zodii</w:t>
+      </w:r>
+      <w:proofErr w:type="spellEnd"/>
+      <w:r>
+        <w:rPr>
+          <w:sz w:val="36"/>
+        </w:rPr>
+        <w:t>, sex</w:t>
+      </w:r>
+    </w:p>
+    <w:p>
+      <w:pPr>
+        <w:pStyle w:val="ListParagraph"/>
+        <w:numPr>
+          <w:ilvl w:val="1"/>
+          <w:numId w:val="2"/>
+        </w:numPr>
+        <w:rPr>
+          <w:sz w:val="36"/>
+        </w:rPr>
+      </w:pPr>
+      <w:proofErr w:type="spellStart"/>
+      <w:r>
+        <w:rPr>
+          <w:sz w:val="36"/>
+        </w:rPr>
+        <w:t>Pentru</w:t>
+      </w:r>
+      <w:proofErr w:type="spellEnd"/>
+      <w:r>
+        <w:rPr>
+          <w:sz w:val="36"/>
+        </w:rPr>
+        <w:t xml:space="preserve"> </w:t>
+      </w:r>
+      <w:proofErr w:type="spellStart"/>
+      <w:r>
+        <w:rPr>
+          <w:sz w:val="36"/>
+        </w:rPr>
+        <w:t>abonament</w:t>
+      </w:r>
+      <w:proofErr w:type="spellEnd"/>
+      <w:r>
+        <w:rPr>
+          <w:sz w:val="36"/>
+        </w:rPr>
+        <w:t xml:space="preserve"> premium:</w:t>
+      </w:r>
+    </w:p>
+    <w:p>
+      <w:pPr>
+        <w:pStyle w:val="ListParagraph"/>
+        <w:numPr>
+          <w:ilvl w:val="2"/>
+          <w:numId w:val="2"/>
+        </w:numPr>
+        <w:rPr>
+          <w:sz w:val="36"/>
+        </w:rPr>
+      </w:pPr>
+      <w:proofErr w:type="spellStart"/>
+      <w:r>
+        <w:rPr>
+          <w:sz w:val="36"/>
+        </w:rPr>
+        <w:t>Persoanele</w:t>
+      </w:r>
+      <w:proofErr w:type="spellEnd"/>
+      <w:r>
+        <w:rPr>
+          <w:sz w:val="36"/>
+        </w:rPr>
+        <w:t xml:space="preserve"> de la like </w:t>
+      </w:r>
+      <w:proofErr w:type="spellStart"/>
+      <w:r>
+        <w:rPr>
+          <w:sz w:val="36"/>
+        </w:rPr>
+        <w:t>iti</w:t>
+      </w:r>
+      <w:proofErr w:type="spellEnd"/>
+      <w:r>
+        <w:rPr>
+          <w:sz w:val="36"/>
+        </w:rPr>
+        <w:t xml:space="preserve"> </w:t>
+      </w:r>
+      <w:proofErr w:type="spellStart"/>
+      <w:r>
+        <w:rPr>
+          <w:sz w:val="36"/>
+        </w:rPr>
+        <w:t>apar</w:t>
+      </w:r>
+      <w:proofErr w:type="spellEnd"/>
+      <w:r>
+        <w:rPr>
+          <w:sz w:val="36"/>
+        </w:rPr>
+        <w:t xml:space="preserve"> </w:t>
+      </w:r>
+      <w:proofErr w:type="spellStart"/>
+      <w:r>
+        <w:rPr>
+          <w:sz w:val="36"/>
+        </w:rPr>
+        <w:t>blurate</w:t>
+      </w:r>
+      <w:proofErr w:type="spellEnd"/>
+      <w:r>
+        <w:rPr>
+          <w:sz w:val="36"/>
+        </w:rPr>
+        <w:t xml:space="preserve"> </w:t>
+      </w:r>
+      <w:proofErr w:type="spellStart"/>
+      <w:r>
+        <w:rPr>
+          <w:sz w:val="36"/>
+        </w:rPr>
+        <w:t>daca</w:t>
+      </w:r>
+      <w:proofErr w:type="spellEnd"/>
+      <w:r>
+        <w:rPr>
+          <w:sz w:val="36"/>
+        </w:rPr>
+        <w:t xml:space="preserve"> nu ne </w:t>
+      </w:r>
+      <w:proofErr w:type="spellStart"/>
+      <w:r>
+        <w:rPr>
+          <w:sz w:val="36"/>
+        </w:rPr>
+        <w:t>dai</w:t>
+      </w:r>
+      <w:proofErr w:type="spellEnd"/>
+      <w:r>
+        <w:rPr>
+          <w:sz w:val="36"/>
+        </w:rPr>
+        <w:t xml:space="preserve"> o </w:t>
+      </w:r>
+      <w:proofErr w:type="spellStart"/>
+      <w:r>
+        <w:rPr>
+          <w:sz w:val="36"/>
+        </w:rPr>
+        <w:t>suma</w:t>
+      </w:r>
+      <w:proofErr w:type="spellEnd"/>
+      <w:r>
+        <w:rPr>
+          <w:sz w:val="36"/>
+        </w:rPr>
+        <w:t xml:space="preserve"> </w:t>
+      </w:r>
+      <w:proofErr w:type="spellStart"/>
+      <w:r>
+        <w:rPr>
+          <w:sz w:val="36"/>
+        </w:rPr>
+        <w:t>modica</w:t>
+      </w:r>
+      <w:proofErr w:type="spellEnd"/>
+      <w:r>
+        <w:rPr>
+          <w:sz w:val="36"/>
+        </w:rPr>
+        <w:t xml:space="preserve"> de 5$</w:t>
+      </w:r>
+    </w:p>
+    <w:p>
+      <w:pPr>
+        <w:pStyle w:val="ListParagraph"/>
+        <w:numPr>
+          <w:ilvl w:val="2"/>
+          <w:numId w:val="2"/>
+        </w:numPr>
+        <w:rPr>
+          <w:sz w:val="36"/>
+        </w:rPr>
+      </w:pPr>
+      <w:r>
+        <w:rPr>
+          <w:sz w:val="36"/>
+        </w:rPr>
+        <w:t xml:space="preserve">Like </w:t>
+      </w:r>
+      <w:proofErr w:type="spellStart"/>
+      <w:r>
+        <w:rPr>
+          <w:sz w:val="36"/>
+        </w:rPr>
+        <w:t>uri</w:t>
+      </w:r>
+      <w:proofErr w:type="spellEnd"/>
+      <w:r>
+        <w:rPr>
+          <w:sz w:val="36"/>
+        </w:rPr>
+        <w:t xml:space="preserve"> </w:t>
+      </w:r>
+      <w:proofErr w:type="spellStart"/>
+      <w:r>
+        <w:rPr>
+          <w:sz w:val="36"/>
+        </w:rPr>
+        <w:t>nelimitate</w:t>
+      </w:r>
+      <w:proofErr w:type="spellEnd"/>
+    </w:p>
+    <w:p>
+      <w:pPr>
+        <w:pStyle w:val="ListParagraph"/>
+        <w:numPr>
+          <w:ilvl w:val="2"/>
+          <w:numId w:val="2"/>
+        </w:numPr>
+        <w:rPr>
+          <w:sz w:val="36"/>
+        </w:rPr>
+      </w:pPr>
+      <w:r>
+        <w:rPr>
+          <w:sz w:val="36"/>
+        </w:rPr>
+        <w:t>5 super likes</w:t>
+      </w:r>
+    </w:p>
+    <w:p>
+      <w:pPr>
+        <w:rPr>
+          <w:sz w:val="36"/>
+        </w:rPr>
+      </w:pPr>
+      <w:bookmarkStart w:id="0" w:name="_GoBack"/>
+      <w:bookmarkEnd w:id="0"/>
     </w:p>
     <w:p>
       <w:pPr>
@@ -2411,8 +2775,6 @@
           <w:t>https://buildmedia.readthedocs.org/media/pdf/neomodel/latest/neomodel.pdf</w:t>
         </w:r>
       </w:hyperlink>
-      <w:bookmarkStart w:id="0" w:name="_GoBack"/>
-      <w:bookmarkEnd w:id="0"/>
     </w:p>
     <w:sectPr>
       <w:pgSz w:w="12240" w:h="15840"/>

</xml_diff>

<commit_message>
added mocks from vlad
</commit_message>
<xml_diff>
--- a/Documentatie_Proiect.docx
+++ b/Documentatie_Proiect.docx
@@ -2372,32 +2372,45 @@
     <w:p>
       <w:pPr>
         <w:pStyle w:val="ListParagraph"/>
+        <w:ind w:left="2160"/>
+        <w:rPr>
+          <w:sz w:val="32"/>
+        </w:rPr>
+      </w:pPr>
+    </w:p>
+    <w:p>
+      <w:pPr>
+        <w:pStyle w:val="ListParagraph"/>
         <w:numPr>
           <w:ilvl w:val="0"/>
           <w:numId w:val="2"/>
         </w:numPr>
         <w:rPr>
-          <w:sz w:val="36"/>
-        </w:rPr>
-      </w:pPr>
-      <w:proofErr w:type="spellStart"/>
-      <w:r>
-        <w:rPr>
-          <w:sz w:val="36"/>
+          <w:b/>
+          <w:sz w:val="44"/>
+        </w:rPr>
+      </w:pPr>
+      <w:proofErr w:type="spellStart"/>
+      <w:r>
+        <w:rPr>
+          <w:b/>
+          <w:sz w:val="44"/>
         </w:rPr>
         <w:t>Idei</w:t>
       </w:r>
       <w:proofErr w:type="spellEnd"/>
       <w:r>
         <w:rPr>
-          <w:sz w:val="36"/>
+          <w:b/>
+          <w:sz w:val="44"/>
         </w:rPr>
         <w:t xml:space="preserve"> de </w:t>
       </w:r>
       <w:proofErr w:type="spellStart"/>
       <w:r>
         <w:rPr>
-          <w:sz w:val="36"/>
+          <w:b/>
+          <w:sz w:val="44"/>
         </w:rPr>
         <w:t>implementare</w:t>
       </w:r>
@@ -2739,11 +2752,403 @@
           <w:sz w:val="36"/>
         </w:rPr>
       </w:pPr>
+    </w:p>
+    <w:p>
+      <w:pPr>
+        <w:rPr>
+          <w:sz w:val="36"/>
+        </w:rPr>
+      </w:pPr>
+    </w:p>
+    <w:p>
+      <w:pPr>
+        <w:rPr>
+          <w:sz w:val="36"/>
+        </w:rPr>
+      </w:pPr>
+    </w:p>
+    <w:p>
+      <w:pPr>
+        <w:rPr>
+          <w:sz w:val="36"/>
+        </w:rPr>
+      </w:pPr>
+    </w:p>
+    <w:p>
+      <w:pPr>
+        <w:rPr>
+          <w:sz w:val="36"/>
+        </w:rPr>
+      </w:pPr>
+    </w:p>
+    <w:p>
+      <w:pPr>
+        <w:rPr>
+          <w:sz w:val="36"/>
+        </w:rPr>
+      </w:pPr>
+    </w:p>
+    <w:p>
+      <w:pPr>
+        <w:rPr>
+          <w:sz w:val="36"/>
+        </w:rPr>
+      </w:pPr>
+    </w:p>
+    <w:p>
+      <w:pPr>
+        <w:pStyle w:val="ListParagraph"/>
+        <w:numPr>
+          <w:ilvl w:val="0"/>
+          <w:numId w:val="2"/>
+        </w:numPr>
+        <w:rPr>
+          <w:b/>
+          <w:sz w:val="44"/>
+        </w:rPr>
+      </w:pPr>
+      <w:r>
+        <w:rPr>
+          <w:b/>
+          <w:sz w:val="44"/>
+        </w:rPr>
+        <w:t>Front-end mocks</w:t>
+      </w:r>
+    </w:p>
+    <w:p>
+      <w:pPr>
+        <w:pStyle w:val="ListParagraph"/>
+        <w:numPr>
+          <w:ilvl w:val="1"/>
+          <w:numId w:val="2"/>
+        </w:numPr>
+        <w:rPr>
+          <w:sz w:val="36"/>
+        </w:rPr>
+      </w:pPr>
+      <w:r>
+        <w:rPr>
+          <w:sz w:val="36"/>
+        </w:rPr>
+        <w:t>Info-Page</w:t>
+      </w:r>
+    </w:p>
+    <w:p>
+      <w:pPr>
+        <w:rPr>
+          <w:sz w:val="36"/>
+        </w:rPr>
+      </w:pPr>
+      <w:r>
+        <w:rPr>
+          <w:noProof/>
+        </w:rPr>
+        <w:drawing>
+          <wp:inline distT="0" distB="0" distL="0" distR="0" wp14:anchorId="4839049D" wp14:editId="018153C2">
+            <wp:extent cx="5943600" cy="3558540"/>
+            <wp:effectExtent l="0" t="0" r="0" b="3810"/>
+            <wp:docPr id="3" name="Picture 3"/>
+            <wp:cNvGraphicFramePr>
+              <a:graphicFrameLocks xmlns:a="http://schemas.openxmlformats.org/drawingml/2006/main" noChangeAspect="1"/>
+            </wp:cNvGraphicFramePr>
+            <a:graphic xmlns:a="http://schemas.openxmlformats.org/drawingml/2006/main">
+              <a:graphicData uri="http://schemas.openxmlformats.org/drawingml/2006/picture">
+                <pic:pic xmlns:pic="http://schemas.openxmlformats.org/drawingml/2006/picture">
+                  <pic:nvPicPr>
+                    <pic:cNvPr id="1" name=""/>
+                    <pic:cNvPicPr/>
+                  </pic:nvPicPr>
+                  <pic:blipFill>
+                    <a:blip r:embed="rId6"/>
+                    <a:stretch>
+                      <a:fillRect/>
+                    </a:stretch>
+                  </pic:blipFill>
+                  <pic:spPr>
+                    <a:xfrm>
+                      <a:off x="0" y="0"/>
+                      <a:ext cx="5943600" cy="3558540"/>
+                    </a:xfrm>
+                    <a:prstGeom prst="rect">
+                      <a:avLst/>
+                    </a:prstGeom>
+                  </pic:spPr>
+                </pic:pic>
+              </a:graphicData>
+            </a:graphic>
+          </wp:inline>
+        </w:drawing>
+      </w:r>
+    </w:p>
+    <w:p>
+      <w:pPr>
+        <w:pStyle w:val="ListParagraph"/>
+        <w:numPr>
+          <w:ilvl w:val="1"/>
+          <w:numId w:val="2"/>
+        </w:numPr>
+        <w:rPr>
+          <w:sz w:val="36"/>
+        </w:rPr>
+      </w:pPr>
+      <w:r>
+        <w:rPr>
+          <w:sz w:val="36"/>
+        </w:rPr>
+        <w:t>Login/</w:t>
+      </w:r>
+      <w:proofErr w:type="spellStart"/>
+      <w:r>
+        <w:rPr>
+          <w:sz w:val="36"/>
+        </w:rPr>
+        <w:t>SignUp</w:t>
+      </w:r>
+      <w:proofErr w:type="spellEnd"/>
+      <w:r>
+        <w:rPr>
+          <w:sz w:val="36"/>
+        </w:rPr>
+        <w:t xml:space="preserve"> page</w:t>
+      </w:r>
+    </w:p>
+    <w:p>
+      <w:pPr>
+        <w:rPr>
+          <w:sz w:val="36"/>
+        </w:rPr>
+      </w:pPr>
+      <w:r>
+        <w:rPr>
+          <w:noProof/>
+        </w:rPr>
+        <w:drawing>
+          <wp:inline distT="0" distB="0" distL="0" distR="0" wp14:anchorId="164DD87F" wp14:editId="270DDEFC">
+            <wp:extent cx="6066845" cy="2968625"/>
+            <wp:effectExtent l="0" t="0" r="0" b="3175"/>
+            <wp:docPr id="4" name="Picture 4"/>
+            <wp:cNvGraphicFramePr>
+              <a:graphicFrameLocks xmlns:a="http://schemas.openxmlformats.org/drawingml/2006/main" noChangeAspect="1"/>
+            </wp:cNvGraphicFramePr>
+            <a:graphic xmlns:a="http://schemas.openxmlformats.org/drawingml/2006/main">
+              <a:graphicData uri="http://schemas.openxmlformats.org/drawingml/2006/picture">
+                <pic:pic xmlns:pic="http://schemas.openxmlformats.org/drawingml/2006/picture">
+                  <pic:nvPicPr>
+                    <pic:cNvPr id="1" name=""/>
+                    <pic:cNvPicPr/>
+                  </pic:nvPicPr>
+                  <pic:blipFill>
+                    <a:blip r:embed="rId7"/>
+                    <a:stretch>
+                      <a:fillRect/>
+                    </a:stretch>
+                  </pic:blipFill>
+                  <pic:spPr>
+                    <a:xfrm>
+                      <a:off x="0" y="0"/>
+                      <a:ext cx="6111812" cy="2990628"/>
+                    </a:xfrm>
+                    <a:prstGeom prst="rect">
+                      <a:avLst/>
+                    </a:prstGeom>
+                  </pic:spPr>
+                </pic:pic>
+              </a:graphicData>
+            </a:graphic>
+          </wp:inline>
+        </w:drawing>
+      </w:r>
       <w:bookmarkStart w:id="0" w:name="_GoBack"/>
       <w:bookmarkEnd w:id="0"/>
     </w:p>
     <w:p>
       <w:pPr>
+        <w:rPr>
+          <w:sz w:val="36"/>
+        </w:rPr>
+      </w:pPr>
+      <w:r>
+        <w:rPr>
+          <w:noProof/>
+        </w:rPr>
+        <w:lastRenderedPageBreak/>
+        <w:drawing>
+          <wp:inline distT="0" distB="0" distL="0" distR="0" wp14:anchorId="0F118E9A" wp14:editId="342963D4">
+            <wp:extent cx="5943600" cy="3606165"/>
+            <wp:effectExtent l="0" t="0" r="0" b="0"/>
+            <wp:docPr id="5" name="Picture 5"/>
+            <wp:cNvGraphicFramePr>
+              <a:graphicFrameLocks xmlns:a="http://schemas.openxmlformats.org/drawingml/2006/main" noChangeAspect="1"/>
+            </wp:cNvGraphicFramePr>
+            <a:graphic xmlns:a="http://schemas.openxmlformats.org/drawingml/2006/main">
+              <a:graphicData uri="http://schemas.openxmlformats.org/drawingml/2006/picture">
+                <pic:pic xmlns:pic="http://schemas.openxmlformats.org/drawingml/2006/picture">
+                  <pic:nvPicPr>
+                    <pic:cNvPr id="1" name=""/>
+                    <pic:cNvPicPr/>
+                  </pic:nvPicPr>
+                  <pic:blipFill>
+                    <a:blip r:embed="rId8"/>
+                    <a:stretch>
+                      <a:fillRect/>
+                    </a:stretch>
+                  </pic:blipFill>
+                  <pic:spPr>
+                    <a:xfrm>
+                      <a:off x="0" y="0"/>
+                      <a:ext cx="5943600" cy="3606165"/>
+                    </a:xfrm>
+                    <a:prstGeom prst="rect">
+                      <a:avLst/>
+                    </a:prstGeom>
+                  </pic:spPr>
+                </pic:pic>
+              </a:graphicData>
+            </a:graphic>
+          </wp:inline>
+        </w:drawing>
+      </w:r>
+    </w:p>
+    <w:p>
+      <w:pPr>
+        <w:pStyle w:val="ListParagraph"/>
+        <w:numPr>
+          <w:ilvl w:val="1"/>
+          <w:numId w:val="2"/>
+        </w:numPr>
+        <w:rPr>
+          <w:sz w:val="36"/>
+        </w:rPr>
+      </w:pPr>
+      <w:r>
+        <w:rPr>
+          <w:sz w:val="36"/>
+        </w:rPr>
+        <w:t>Profile page</w:t>
+      </w:r>
+    </w:p>
+    <w:p>
+      <w:pPr>
+        <w:rPr>
+          <w:sz w:val="36"/>
+        </w:rPr>
+      </w:pPr>
+      <w:r>
+        <w:rPr>
+          <w:noProof/>
+        </w:rPr>
+        <w:drawing>
+          <wp:inline distT="0" distB="0" distL="0" distR="0" wp14:anchorId="1A69821F" wp14:editId="05B08E4B">
+            <wp:extent cx="5943600" cy="3667760"/>
+            <wp:effectExtent l="0" t="0" r="0" b="8890"/>
+            <wp:docPr id="6" name="Picture 6"/>
+            <wp:cNvGraphicFramePr>
+              <a:graphicFrameLocks xmlns:a="http://schemas.openxmlformats.org/drawingml/2006/main" noChangeAspect="1"/>
+            </wp:cNvGraphicFramePr>
+            <a:graphic xmlns:a="http://schemas.openxmlformats.org/drawingml/2006/main">
+              <a:graphicData uri="http://schemas.openxmlformats.org/drawingml/2006/picture">
+                <pic:pic xmlns:pic="http://schemas.openxmlformats.org/drawingml/2006/picture">
+                  <pic:nvPicPr>
+                    <pic:cNvPr id="1" name=""/>
+                    <pic:cNvPicPr/>
+                  </pic:nvPicPr>
+                  <pic:blipFill>
+                    <a:blip r:embed="rId9"/>
+                    <a:stretch>
+                      <a:fillRect/>
+                    </a:stretch>
+                  </pic:blipFill>
+                  <pic:spPr>
+                    <a:xfrm>
+                      <a:off x="0" y="0"/>
+                      <a:ext cx="5943600" cy="3667760"/>
+                    </a:xfrm>
+                    <a:prstGeom prst="rect">
+                      <a:avLst/>
+                    </a:prstGeom>
+                  </pic:spPr>
+                </pic:pic>
+              </a:graphicData>
+            </a:graphic>
+          </wp:inline>
+        </w:drawing>
+      </w:r>
+    </w:p>
+    <w:p>
+      <w:pPr>
+        <w:rPr>
+          <w:sz w:val="36"/>
+        </w:rPr>
+      </w:pPr>
+    </w:p>
+    <w:p>
+      <w:pPr>
+        <w:pStyle w:val="ListParagraph"/>
+        <w:numPr>
+          <w:ilvl w:val="1"/>
+          <w:numId w:val="2"/>
+        </w:numPr>
+        <w:rPr>
+          <w:sz w:val="36"/>
+        </w:rPr>
+      </w:pPr>
+      <w:r>
+        <w:rPr>
+          <w:sz w:val="36"/>
+        </w:rPr>
+        <w:lastRenderedPageBreak/>
+        <w:t>Main page</w:t>
+      </w:r>
+    </w:p>
+    <w:p>
+      <w:pPr>
+        <w:rPr>
+          <w:sz w:val="36"/>
+        </w:rPr>
+      </w:pPr>
+      <w:r>
+        <w:rPr>
+          <w:noProof/>
+        </w:rPr>
+        <w:drawing>
+          <wp:inline distT="0" distB="0" distL="0" distR="0" wp14:anchorId="121EF17D" wp14:editId="799E4639">
+            <wp:extent cx="5943600" cy="3683000"/>
+            <wp:effectExtent l="0" t="0" r="0" b="0"/>
+            <wp:docPr id="7" name="Picture 7"/>
+            <wp:cNvGraphicFramePr>
+              <a:graphicFrameLocks xmlns:a="http://schemas.openxmlformats.org/drawingml/2006/main" noChangeAspect="1"/>
+            </wp:cNvGraphicFramePr>
+            <a:graphic xmlns:a="http://schemas.openxmlformats.org/drawingml/2006/main">
+              <a:graphicData uri="http://schemas.openxmlformats.org/drawingml/2006/picture">
+                <pic:pic xmlns:pic="http://schemas.openxmlformats.org/drawingml/2006/picture">
+                  <pic:nvPicPr>
+                    <pic:cNvPr id="1" name=""/>
+                    <pic:cNvPicPr/>
+                  </pic:nvPicPr>
+                  <pic:blipFill>
+                    <a:blip r:embed="rId10"/>
+                    <a:stretch>
+                      <a:fillRect/>
+                    </a:stretch>
+                  </pic:blipFill>
+                  <pic:spPr>
+                    <a:xfrm>
+                      <a:off x="0" y="0"/>
+                      <a:ext cx="5943600" cy="3683000"/>
+                    </a:xfrm>
+                    <a:prstGeom prst="rect">
+                      <a:avLst/>
+                    </a:prstGeom>
+                  </pic:spPr>
+                </pic:pic>
+              </a:graphicData>
+            </a:graphic>
+          </wp:inline>
+        </w:drawing>
+      </w:r>
+    </w:p>
+    <w:p>
+      <w:pPr>
         <w:pStyle w:val="ListParagraph"/>
         <w:jc w:val="center"/>
         <w:rPr>
@@ -2767,7 +3172,7 @@
           <w:sz w:val="36"/>
         </w:rPr>
       </w:pPr>
-      <w:hyperlink r:id="rId6" w:history="1">
+      <w:hyperlink r:id="rId11" w:history="1">
         <w:r>
           <w:rPr>
             <w:rStyle w:val="Hyperlink"/>

</xml_diff>